<commit_message>
Finished Party Menu Restructure
Redid the Party Menu panel to reflect the newer version. Loads all relevant info from the player and player data chunk. I still need to add support for swapping equipment and enhancing (also greying out the button)
</commit_message>
<xml_diff>
--- a/_info/lore.docx
+++ b/_info/lore.docx
@@ -73,8 +73,13 @@
       <w:r>
         <w:t xml:space="preserve">, filling the empty void. </w:t>
       </w:r>
-      <w:r>
-        <w:t>A majority of these bursts flickered rapidly</w:t>
+      <w:proofErr w:type="gramStart"/>
+      <w:r>
+        <w:t>A majority of</w:t>
+      </w:r>
+      <w:proofErr w:type="gramEnd"/>
+      <w:r>
+        <w:t xml:space="preserve"> these bursts flickered rapidly</w:t>
       </w:r>
       <w:r>
         <w:t xml:space="preserve"> through the sky, appearing as bright white lights. However, some of them collided with each other, </w:t>
@@ -122,7 +127,15 @@
         <w:t xml:space="preserve">, </w:t>
       </w:r>
       <w:r>
-        <w:t>many civilizations gained a deep understanding of the folds of the universe.</w:t>
+        <w:t xml:space="preserve">many civilizations gained a deep understanding of the </w:t>
+      </w:r>
+      <w:proofErr w:type="gramStart"/>
+      <w:r>
+        <w:t>folds</w:t>
+      </w:r>
+      <w:proofErr w:type="gramEnd"/>
+      <w:r>
+        <w:t xml:space="preserve"> of the universe.</w:t>
       </w:r>
       <w:r>
         <w:t xml:space="preserve"> These folds often </w:t>
@@ -182,7 +195,15 @@
         <w:t xml:space="preserve">line up </w:t>
       </w:r>
       <w:r>
-        <w:t>at critical moments in and object or creature’s life (such as birth or a near death experience). The extreme emotion mixed with the high concentration of essence creates somewhat of a connection between that entity and the</w:t>
+        <w:t xml:space="preserve">at critical moments in </w:t>
+      </w:r>
+      <w:proofErr w:type="gramStart"/>
+      <w:r>
+        <w:t>and</w:t>
+      </w:r>
+      <w:proofErr w:type="gramEnd"/>
+      <w:r>
+        <w:t xml:space="preserve"> object or creature’s life (such as birth or a near death experience). The extreme emotion mixed with the high concentration of essence creates somewhat of a connection between that entity and the</w:t>
       </w:r>
       <w:r>
         <w:t xml:space="preserve"> universe</w:t>
@@ -222,10 +243,18 @@
         <w:t xml:space="preserve"> of the universe. </w:t>
       </w:r>
       <w:r>
-        <w:t>They often contain a more innate understanding of magic</w:t>
-      </w:r>
-      <w:r>
-        <w:t>, and can sometimes “communicate” with the folds</w:t>
+        <w:t xml:space="preserve">They often contain a more innate understanding of </w:t>
+      </w:r>
+      <w:proofErr w:type="gramStart"/>
+      <w:r>
+        <w:t>magic</w:t>
+      </w:r>
+      <w:r>
+        <w:t>, and</w:t>
+      </w:r>
+      <w:proofErr w:type="gramEnd"/>
+      <w:r>
+        <w:t xml:space="preserve"> can sometimes “communicate” with the folds</w:t>
       </w:r>
       <w:r>
         <w:t xml:space="preserve"> through whispers and visions</w:t>
@@ -298,7 +327,15 @@
         <w:t xml:space="preserve"> when exploring the various folds in the universe.</w:t>
       </w:r>
       <w:r>
-        <w:t xml:space="preserve"> They were able to see what it really was, and what it really desired.</w:t>
+        <w:t xml:space="preserve"> They were able to see what it really was, and what it </w:t>
+      </w:r>
+      <w:proofErr w:type="gramStart"/>
+      <w:r>
+        <w:t>really desired</w:t>
+      </w:r>
+      <w:proofErr w:type="gramEnd"/>
+      <w:r>
+        <w:t>.</w:t>
       </w:r>
     </w:p>
     <w:p>
@@ -330,20 +367,141 @@
         <w:t>: heat, electricity, nature, moisture, cold, air, earth, light, and dark. It also appears in a more natural form, not associated with any of the other groups.</w:t>
       </w:r>
       <w:r>
-        <w:t xml:space="preserve"> When essences collide with great force, they can combine to create new life or masses. This process is how all of the life and terrain of the universe was created.</w:t>
-      </w:r>
+        <w:t xml:space="preserve"> When essences collide with great force, they can combine to create new life or masses. This process is how </w:t>
+      </w:r>
+      <w:proofErr w:type="gramStart"/>
+      <w:r>
+        <w:t>all of</w:t>
+      </w:r>
+      <w:proofErr w:type="gramEnd"/>
+      <w:r>
+        <w:t xml:space="preserve"> the life and terrain of the universe was created.</w:t>
+      </w:r>
+    </w:p>
+    <w:p>
       <w:r>
         <w:br w:type="page"/>
       </w:r>
     </w:p>
     <w:p>
       <w:pPr>
-        <w:jc w:val="both"/>
-      </w:pPr>
-    </w:p>
-    <w:p>
-      <w:pPr>
         <w:pStyle w:val="Heading1"/>
+      </w:pPr>
+      <w:r>
+        <w:lastRenderedPageBreak/>
+        <w:t>Intro Sequence</w:t>
+      </w:r>
+    </w:p>
+    <w:p>
+      <w:r>
+        <w:t xml:space="preserve">When the player first launches the game, </w:t>
+      </w:r>
+      <w:r>
+        <w:t xml:space="preserve">they are presented with a limited options menu (master volume, resolution, etc.). </w:t>
+      </w:r>
+      <w:r>
+        <w:t xml:space="preserve">When the player presses continue, the screen turns black for </w:t>
+      </w:r>
+      <w:proofErr w:type="gramStart"/>
+      <w:r>
+        <w:t>a brief moment</w:t>
+      </w:r>
+      <w:proofErr w:type="gramEnd"/>
+      <w:r>
+        <w:t>. Then, a large burst of colors erupts from the center of the screen</w:t>
+      </w:r>
+      <w:r>
+        <w:t xml:space="preserve">. It quickly dies down to show a beautiful landscape of </w:t>
+      </w:r>
+      <w:proofErr w:type="gramStart"/>
+      <w:r>
+        <w:t>various different</w:t>
+      </w:r>
+      <w:proofErr w:type="gramEnd"/>
+      <w:r>
+        <w:t xml:space="preserve"> biomes</w:t>
+      </w:r>
+      <w:r>
+        <w:t xml:space="preserve">, structures, and life. Various scenes of this landscape slowly pan and fade to another while the introductory text plays. Eventually, the screen will start to shake slightly. The colors will slowly fade as </w:t>
+      </w:r>
+      <w:r>
+        <w:t xml:space="preserve">the screen shake intensity gets stronger. The text is </w:t>
+      </w:r>
+      <w:proofErr w:type="gramStart"/>
+      <w:r>
+        <w:t>more rushed and harsh</w:t>
+      </w:r>
+      <w:proofErr w:type="gramEnd"/>
+      <w:r>
+        <w:t xml:space="preserve"> as if the narrator is running out of time. </w:t>
+      </w:r>
+    </w:p>
+    <w:p>
+      <w:r>
+        <w:t xml:space="preserve">Eventually, the scene collapses into a single, </w:t>
+      </w:r>
+      <w:r>
+        <w:t xml:space="preserve">folded mass. The text is quite for a moment, then continues, explaining the collapse. </w:t>
+      </w:r>
+      <w:r>
+        <w:t xml:space="preserve">After this text finishes, we can see some light start to burst out from the folds of the mass. These grow more and more numerous, eventually </w:t>
+      </w:r>
+      <w:r>
+        <w:t xml:space="preserve">brightening the once dark void with light. We then cut to a scene where some of these beams </w:t>
+      </w:r>
+      <w:proofErr w:type="gramStart"/>
+      <w:r>
+        <w:t>join together</w:t>
+      </w:r>
+      <w:proofErr w:type="gramEnd"/>
+      <w:r>
+        <w:t xml:space="preserve">, fusing into a large, wild white ball. </w:t>
+      </w:r>
+      <w:r>
+        <w:t xml:space="preserve">Eventually, a planet appears where the ball once was. This continues as various colors of light </w:t>
+      </w:r>
+      <w:proofErr w:type="gramStart"/>
+      <w:r>
+        <w:t>join together</w:t>
+      </w:r>
+      <w:proofErr w:type="gramEnd"/>
+      <w:r>
+        <w:t xml:space="preserve"> to create a wild variety of planets.</w:t>
+      </w:r>
+    </w:p>
+    <w:p>
+      <w:r>
+        <w:t xml:space="preserve">Once we see all these planets, we cut to a still point in space. 9 different colors of light join into </w:t>
+      </w:r>
+      <w:r>
+        <w:t xml:space="preserve">a single point, a large white explosion fills the screen. Then, a brief introduction with the forest god, Oakri, </w:t>
+      </w:r>
+      <w:r>
+        <w:t xml:space="preserve">is played where he calls out to summon a guardian – claiming that the </w:t>
+      </w:r>
+      <w:r>
+        <w:t xml:space="preserve">nearby villagers are in danger. The players </w:t>
+      </w:r>
+      <w:proofErr w:type="gramStart"/>
+      <w:r>
+        <w:t>is</w:t>
+      </w:r>
+      <w:proofErr w:type="gramEnd"/>
+      <w:r>
+        <w:t xml:space="preserve"> then guided through a short tutorial (the first few screen), and is introduced to the first challenge – the spider’s den.</w:t>
+      </w:r>
+      <w:r>
+        <w:br w:type="page"/>
+      </w:r>
+    </w:p>
+    <w:p>
+      <w:pPr>
+        <w:jc w:val="both"/>
+      </w:pPr>
+    </w:p>
+    <w:p>
+      <w:pPr>
+        <w:pStyle w:val="Heading1"/>
         <w:jc w:val="both"/>
       </w:pPr>
       <w:r>
@@ -696,8 +854,13 @@
       <w:r>
         <w:t xml:space="preserve"> since a majority of those across the universe don’t believe in his teachings. </w:t>
       </w:r>
-      <w:r>
-        <w:t xml:space="preserve">So they steal indiscriminately and often burn the money or use it to support the cult in the goal of growing the </w:t>
+      <w:proofErr w:type="gramStart"/>
+      <w:r>
+        <w:t>So</w:t>
+      </w:r>
+      <w:proofErr w:type="gramEnd"/>
+      <w:r>
+        <w:t xml:space="preserve"> they steal indiscriminately and often burn the money or use it to support the cult in the goal of growing the </w:t>
       </w:r>
       <w:r>
         <w:t>support for their god.</w:t>
@@ -723,7 +886,15 @@
         <w:t>Watchers</w:t>
       </w:r>
       <w:r>
-        <w:t xml:space="preserve"> faction takes over a small town in order to bring uniformity to its residents. </w:t>
+        <w:t xml:space="preserve"> faction takes over a small town </w:t>
+      </w:r>
+      <w:proofErr w:type="gramStart"/>
+      <w:r>
+        <w:t>in order to</w:t>
+      </w:r>
+      <w:proofErr w:type="gramEnd"/>
+      <w:r>
+        <w:t xml:space="preserve"> bring uniformity to its residents. </w:t>
       </w:r>
       <w:r>
         <w:t xml:space="preserve">They watch </w:t>
@@ -742,7 +913,23 @@
       </w:r>
       <w:r>
         <w:lastRenderedPageBreak/>
-        <w:t>emotional in order to maintain a good work force. They believe emotion is inherently bad and unproductive</w:t>
+        <w:t xml:space="preserve">emotional </w:t>
+      </w:r>
+      <w:proofErr w:type="gramStart"/>
+      <w:r>
+        <w:t>in order to</w:t>
+      </w:r>
+      <w:proofErr w:type="gramEnd"/>
+      <w:r>
+        <w:t xml:space="preserve"> maintain a good </w:t>
+      </w:r>
+      <w:proofErr w:type="gramStart"/>
+      <w:r>
+        <w:t>work force</w:t>
+      </w:r>
+      <w:proofErr w:type="gramEnd"/>
+      <w:r>
+        <w:t>. They believe emotion is inherently bad and unproductive</w:t>
       </w:r>
       <w:r>
         <w:t xml:space="preserve">, so anyone who brings it into the town needs to be punished. They capture anyone </w:t>
@@ -1370,6 +1557,7 @@
   <w:style w:type="character" w:default="1" w:styleId="DefaultParagraphFont">
     <w:name w:val="Default Paragraph Font"/>
     <w:uiPriority w:val="1"/>
+    <w:semiHidden/>
     <w:unhideWhenUsed/>
   </w:style>
   <w:style w:type="table" w:default="1" w:styleId="TableNormal">
@@ -1977,4 +2165,16 @@
     </a:ext>
   </a:extLst>
 </a:theme>
+</file>
+
+<file path=customXml/item1.xml><?xml version="1.0" encoding="utf-8"?>
+<b:Sources xmlns:b="http://schemas.openxmlformats.org/officeDocument/2006/bibliography" xmlns="http://schemas.openxmlformats.org/officeDocument/2006/bibliography" SelectedStyle="\APASixthEditionOfficeOnline.xsl" StyleName="APA" Version="6"/>
+</file>
+
+<file path=customXml/itemProps1.xml><?xml version="1.0" encoding="utf-8"?>
+<ds:datastoreItem xmlns:ds="http://schemas.openxmlformats.org/officeDocument/2006/customXml" ds:itemID="{A929FD33-080B-45B1-A1FD-FDD5ED6B772F}">
+  <ds:schemaRefs>
+    <ds:schemaRef ds:uri="http://schemas.openxmlformats.org/officeDocument/2006/bibliography"/>
+  </ds:schemaRefs>
+</ds:datastoreItem>
 </file>
</xml_diff>